<commit_message>
added header and made print ready
</commit_message>
<xml_diff>
--- a/PreLab1.docx
+++ b/PreLab1.docx
@@ -23,7 +23,23 @@
         </w:numPr>
       </w:pPr>
       <w:r>
-        <w:t>The output is: Linux CS-Ubuntu 5.15.0-58-generic #64-Ubuntu SMP Thu Jan 5 11:43:13 UTC 2023 x86_64 x86_64 x86_64 GNU/Linux</w:t>
+        <w:t xml:space="preserve">The output is: Linux CS-Ubuntu 5.15.0-58-generic #64-Ubuntu SMP Thu Jan 5 11:43:13 UTC 2023 x86_64 </w:t>
+      </w:r>
+      <w:proofErr w:type="spellStart"/>
+      <w:r>
+        <w:t>x86_64</w:t>
+      </w:r>
+      <w:proofErr w:type="spellEnd"/>
+      <w:r>
+        <w:t xml:space="preserve"> </w:t>
+      </w:r>
+      <w:proofErr w:type="spellStart"/>
+      <w:r>
+        <w:t>x86_64</w:t>
+      </w:r>
+      <w:proofErr w:type="spellEnd"/>
+      <w:r>
+        <w:t xml:space="preserve"> GNU/Linux</w:t>
       </w:r>
     </w:p>
     <w:p>
@@ -89,7 +105,15 @@
         <w:t>The fifth field is</w:t>
       </w:r>
       <w:r>
-        <w:t xml:space="preserve"> the name of the machine hardware. Because Linux is using a virtual machine, it doesn’t display the name of my laptop’s hardware so it displays x86_64.</w:t>
+        <w:t xml:space="preserve"> the name of the machine hardware. Because Linux is using a virtual machine, it doesn’t display the name of my laptop’s </w:t>
+      </w:r>
+      <w:proofErr w:type="gramStart"/>
+      <w:r>
+        <w:t>hardware</w:t>
+      </w:r>
+      <w:proofErr w:type="gramEnd"/>
+      <w:r>
+        <w:t xml:space="preserve"> so it displays x86_64.</w:t>
       </w:r>
     </w:p>
     <w:p>
@@ -155,7 +179,23 @@
         <w:t xml:space="preserve">The output is: </w:t>
       </w:r>
       <w:r>
-        <w:t>Linux hopper 3.10.0-1160.53.1.el7.x86_64 #1 SMP Fri Jan 14 13:59:45 UTC 2022 x86_64 x86_64 x86_64 GNU/Linux</w:t>
+        <w:t xml:space="preserve">Linux hopper 3.10.0-1160.53.1.el7.x86_64 #1 SMP Fri Jan 14 13:59:45 UTC 2022 x86_64 </w:t>
+      </w:r>
+      <w:proofErr w:type="spellStart"/>
+      <w:r>
+        <w:t>x86_64</w:t>
+      </w:r>
+      <w:proofErr w:type="spellEnd"/>
+      <w:r>
+        <w:t xml:space="preserve"> </w:t>
+      </w:r>
+      <w:proofErr w:type="spellStart"/>
+      <w:r>
+        <w:t>x86_64</w:t>
+      </w:r>
+      <w:proofErr w:type="spellEnd"/>
+      <w:r>
+        <w:t xml:space="preserve"> GNU/Linux</w:t>
       </w:r>
       <w:r>
         <w:t>. The differences are the kernel versions and releases. The CSUEB servers are likely running a different Linux distribution and rebuilt the kernel more recently than when I built mine. Both the server and my virtual machine are using x86_64 architecture.</w:t>
@@ -170,7 +210,23 @@
         </w:numPr>
       </w:pPr>
       <w:r>
-        <w:t>The output is: Linux RedHat-038 2.6.32-696.1.1.el6.x86_64 #1 SMP Tue Mar 21 12:19:18 EDT 2017 x86_64 x86_64 x86_64 GNU/Linux</w:t>
+        <w:t xml:space="preserve">The output is: Linux RedHat-038 2.6.32-696.1.1.el6.x86_64 #1 SMP Tue Mar 21 12:19:18 EDT 2017 x86_64 </w:t>
+      </w:r>
+      <w:proofErr w:type="spellStart"/>
+      <w:r>
+        <w:t>x86_64</w:t>
+      </w:r>
+      <w:proofErr w:type="spellEnd"/>
+      <w:r>
+        <w:t xml:space="preserve"> </w:t>
+      </w:r>
+      <w:proofErr w:type="spellStart"/>
+      <w:r>
+        <w:t>x86_64</w:t>
+      </w:r>
+      <w:proofErr w:type="spellEnd"/>
+      <w:r>
+        <w:t xml:space="preserve"> GNU/Linux</w:t>
       </w:r>
       <w:r>
         <w:t>. The differences are the kernel versions and releases. The version of Linux being used by this cloud service in Red Hat Enterprise. The last time the kernel was built was nearly 2 years ago. The architecture the system is using is x86_64</w:t>
@@ -185,6 +241,12 @@
       </w:pPr>
     </w:p>
     <w:sectPr>
+      <w:headerReference w:type="even" r:id="rId7"/>
+      <w:headerReference w:type="default" r:id="rId8"/>
+      <w:footerReference w:type="even" r:id="rId9"/>
+      <w:footerReference w:type="default" r:id="rId10"/>
+      <w:headerReference w:type="first" r:id="rId11"/>
+      <w:footerReference w:type="first" r:id="rId12"/>
       <w:pgSz w:w="12240" w:h="15840"/>
       <w:pgMar w:top="1440" w:right="1440" w:bottom="1440" w:left="1440" w:header="720" w:footer="720" w:gutter="0"/>
       <w:cols w:space="720"/>
@@ -192,6 +254,135 @@
     </w:sectPr>
   </w:body>
 </w:document>
+</file>
+
+<file path=word/endnotes.xml><?xml version="1.0" encoding="utf-8"?>
+<w:endnotes xmlns:wpc="http://schemas.microsoft.com/office/word/2010/wordprocessingCanvas" xmlns:cx="http://schemas.microsoft.com/office/drawing/2014/chartex" xmlns:cx1="http://schemas.microsoft.com/office/drawing/2015/9/8/chartex" xmlns:cx2="http://schemas.microsoft.com/office/drawing/2015/10/21/chartex" xmlns:cx3="http://schemas.microsoft.com/office/drawing/2016/5/9/chartex" xmlns:cx4="http://schemas.microsoft.com/office/drawing/2016/5/10/chartex" xmlns:cx5="http://schemas.microsoft.com/office/drawing/2016/5/11/chartex" xmlns:cx6="http://schemas.microsoft.com/office/drawing/2016/5/12/chartex" xmlns:cx7="http://schemas.microsoft.com/office/drawing/2016/5/13/chartex" xmlns:cx8="http://schemas.microsoft.com/office/drawing/2016/5/14/chartex" xmlns:mc="http://schemas.openxmlformats.org/markup-compatibility/2006" xmlns:aink="http://schemas.microsoft.com/office/drawing/2016/ink" xmlns:am3d="http://schemas.microsoft.com/office/drawing/2017/model3d" xmlns:o="urn:schemas-microsoft-com:office:office" xmlns:oel="http://schemas.microsoft.com/office/2019/extlst" xmlns:r="http://schemas.openxmlformats.org/officeDocument/2006/relationships" xmlns:m="http://schemas.openxmlformats.org/officeDocument/2006/math" xmlns:v="urn:schemas-microsoft-com:vml" xmlns:wp14="http://schemas.microsoft.com/office/word/2010/wordprocessingDrawing" xmlns:wp="http://schemas.openxmlformats.org/drawingml/2006/wordprocessingDrawing" xmlns:w10="urn:schemas-microsoft-com:office:word" xmlns:w="http://schemas.openxmlformats.org/wordprocessingml/2006/main" xmlns:w14="http://schemas.microsoft.com/office/word/2010/wordml" xmlns:w15="http://schemas.microsoft.com/office/word/2012/wordml" xmlns:w16cex="http://schemas.microsoft.com/office/word/2018/wordml/cex" xmlns:w16cid="http://schemas.microsoft.com/office/word/2016/wordml/cid" xmlns:w16="http://schemas.microsoft.com/office/word/2018/wordml" xmlns:w16sdtdh="http://schemas.microsoft.com/office/word/2020/wordml/sdtdatahash" xmlns:w16se="http://schemas.microsoft.com/office/word/2015/wordml/symex" xmlns:wpg="http://schemas.microsoft.com/office/word/2010/wordprocessingGroup" xmlns:wpi="http://schemas.microsoft.com/office/word/2010/wordprocessingInk" xmlns:wne="http://schemas.microsoft.com/office/word/2006/wordml" xmlns:wps="http://schemas.microsoft.com/office/word/2010/wordprocessingShape" mc:Ignorable="w14 w15 w16se w16cid w16 w16cex w16sdtdh wp14">
+  <w:endnote w:type="separator" w:id="-1">
+    <w:p>
+      <w:pPr>
+        <w:spacing w:after="0" w:line="240" w:lineRule="auto"/>
+      </w:pPr>
+      <w:r>
+        <w:separator/>
+      </w:r>
+    </w:p>
+  </w:endnote>
+  <w:endnote w:type="continuationSeparator" w:id="0">
+    <w:p>
+      <w:pPr>
+        <w:spacing w:after="0" w:line="240" w:lineRule="auto"/>
+      </w:pPr>
+      <w:r>
+        <w:continuationSeparator/>
+      </w:r>
+    </w:p>
+  </w:endnote>
+</w:endnotes>
+</file>
+
+<file path=word/footer1.xml><?xml version="1.0" encoding="utf-8"?>
+<w:ftr xmlns:wpc="http://schemas.microsoft.com/office/word/2010/wordprocessingCanvas" xmlns:cx="http://schemas.microsoft.com/office/drawing/2014/chartex" xmlns:cx1="http://schemas.microsoft.com/office/drawing/2015/9/8/chartex" xmlns:cx2="http://schemas.microsoft.com/office/drawing/2015/10/21/chartex" xmlns:cx3="http://schemas.microsoft.com/office/drawing/2016/5/9/chartex" xmlns:cx4="http://schemas.microsoft.com/office/drawing/2016/5/10/chartex" xmlns:cx5="http://schemas.microsoft.com/office/drawing/2016/5/11/chartex" xmlns:cx6="http://schemas.microsoft.com/office/drawing/2016/5/12/chartex" xmlns:cx7="http://schemas.microsoft.com/office/drawing/2016/5/13/chartex" xmlns:cx8="http://schemas.microsoft.com/office/drawing/2016/5/14/chartex" xmlns:mc="http://schemas.openxmlformats.org/markup-compatibility/2006" xmlns:aink="http://schemas.microsoft.com/office/drawing/2016/ink" xmlns:am3d="http://schemas.microsoft.com/office/drawing/2017/model3d" xmlns:o="urn:schemas-microsoft-com:office:office" xmlns:oel="http://schemas.microsoft.com/office/2019/extlst" xmlns:r="http://schemas.openxmlformats.org/officeDocument/2006/relationships" xmlns:m="http://schemas.openxmlformats.org/officeDocument/2006/math" xmlns:v="urn:schemas-microsoft-com:vml" xmlns:wp14="http://schemas.microsoft.com/office/word/2010/wordprocessingDrawing" xmlns:wp="http://schemas.openxmlformats.org/drawingml/2006/wordprocessingDrawing" xmlns:w10="urn:schemas-microsoft-com:office:word" xmlns:w="http://schemas.openxmlformats.org/wordprocessingml/2006/main" xmlns:w14="http://schemas.microsoft.com/office/word/2010/wordml" xmlns:w15="http://schemas.microsoft.com/office/word/2012/wordml" xmlns:w16cex="http://schemas.microsoft.com/office/word/2018/wordml/cex" xmlns:w16cid="http://schemas.microsoft.com/office/word/2016/wordml/cid" xmlns:w16="http://schemas.microsoft.com/office/word/2018/wordml" xmlns:w16sdtdh="http://schemas.microsoft.com/office/word/2020/wordml/sdtdatahash" xmlns:w16se="http://schemas.microsoft.com/office/word/2015/wordml/symex" xmlns:wpg="http://schemas.microsoft.com/office/word/2010/wordprocessingGroup" xmlns:wpi="http://schemas.microsoft.com/office/word/2010/wordprocessingInk" xmlns:wne="http://schemas.microsoft.com/office/word/2006/wordml" xmlns:wps="http://schemas.microsoft.com/office/word/2010/wordprocessingShape" mc:Ignorable="w14 w15 w16se w16cid w16 w16cex w16sdtdh wp14">
+  <w:p>
+    <w:pPr>
+      <w:pStyle w:val="Footer"/>
+    </w:pPr>
+  </w:p>
+</w:ftr>
+</file>
+
+<file path=word/footer2.xml><?xml version="1.0" encoding="utf-8"?>
+<w:ftr xmlns:wpc="http://schemas.microsoft.com/office/word/2010/wordprocessingCanvas" xmlns:cx="http://schemas.microsoft.com/office/drawing/2014/chartex" xmlns:cx1="http://schemas.microsoft.com/office/drawing/2015/9/8/chartex" xmlns:cx2="http://schemas.microsoft.com/office/drawing/2015/10/21/chartex" xmlns:cx3="http://schemas.microsoft.com/office/drawing/2016/5/9/chartex" xmlns:cx4="http://schemas.microsoft.com/office/drawing/2016/5/10/chartex" xmlns:cx5="http://schemas.microsoft.com/office/drawing/2016/5/11/chartex" xmlns:cx6="http://schemas.microsoft.com/office/drawing/2016/5/12/chartex" xmlns:cx7="http://schemas.microsoft.com/office/drawing/2016/5/13/chartex" xmlns:cx8="http://schemas.microsoft.com/office/drawing/2016/5/14/chartex" xmlns:mc="http://schemas.openxmlformats.org/markup-compatibility/2006" xmlns:aink="http://schemas.microsoft.com/office/drawing/2016/ink" xmlns:am3d="http://schemas.microsoft.com/office/drawing/2017/model3d" xmlns:o="urn:schemas-microsoft-com:office:office" xmlns:oel="http://schemas.microsoft.com/office/2019/extlst" xmlns:r="http://schemas.openxmlformats.org/officeDocument/2006/relationships" xmlns:m="http://schemas.openxmlformats.org/officeDocument/2006/math" xmlns:v="urn:schemas-microsoft-com:vml" xmlns:wp14="http://schemas.microsoft.com/office/word/2010/wordprocessingDrawing" xmlns:wp="http://schemas.openxmlformats.org/drawingml/2006/wordprocessingDrawing" xmlns:w10="urn:schemas-microsoft-com:office:word" xmlns:w="http://schemas.openxmlformats.org/wordprocessingml/2006/main" xmlns:w14="http://schemas.microsoft.com/office/word/2010/wordml" xmlns:w15="http://schemas.microsoft.com/office/word/2012/wordml" xmlns:w16cex="http://schemas.microsoft.com/office/word/2018/wordml/cex" xmlns:w16cid="http://schemas.microsoft.com/office/word/2016/wordml/cid" xmlns:w16="http://schemas.microsoft.com/office/word/2018/wordml" xmlns:w16sdtdh="http://schemas.microsoft.com/office/word/2020/wordml/sdtdatahash" xmlns:w16se="http://schemas.microsoft.com/office/word/2015/wordml/symex" xmlns:wpg="http://schemas.microsoft.com/office/word/2010/wordprocessingGroup" xmlns:wpi="http://schemas.microsoft.com/office/word/2010/wordprocessingInk" xmlns:wne="http://schemas.microsoft.com/office/word/2006/wordml" xmlns:wps="http://schemas.microsoft.com/office/word/2010/wordprocessingShape" mc:Ignorable="w14 w15 w16se w16cid w16 w16cex w16sdtdh wp14">
+  <w:p>
+    <w:pPr>
+      <w:pStyle w:val="Footer"/>
+    </w:pPr>
+  </w:p>
+</w:ftr>
+</file>
+
+<file path=word/footer3.xml><?xml version="1.0" encoding="utf-8"?>
+<w:ftr xmlns:wpc="http://schemas.microsoft.com/office/word/2010/wordprocessingCanvas" xmlns:cx="http://schemas.microsoft.com/office/drawing/2014/chartex" xmlns:cx1="http://schemas.microsoft.com/office/drawing/2015/9/8/chartex" xmlns:cx2="http://schemas.microsoft.com/office/drawing/2015/10/21/chartex" xmlns:cx3="http://schemas.microsoft.com/office/drawing/2016/5/9/chartex" xmlns:cx4="http://schemas.microsoft.com/office/drawing/2016/5/10/chartex" xmlns:cx5="http://schemas.microsoft.com/office/drawing/2016/5/11/chartex" xmlns:cx6="http://schemas.microsoft.com/office/drawing/2016/5/12/chartex" xmlns:cx7="http://schemas.microsoft.com/office/drawing/2016/5/13/chartex" xmlns:cx8="http://schemas.microsoft.com/office/drawing/2016/5/14/chartex" xmlns:mc="http://schemas.openxmlformats.org/markup-compatibility/2006" xmlns:aink="http://schemas.microsoft.com/office/drawing/2016/ink" xmlns:am3d="http://schemas.microsoft.com/office/drawing/2017/model3d" xmlns:o="urn:schemas-microsoft-com:office:office" xmlns:oel="http://schemas.microsoft.com/office/2019/extlst" xmlns:r="http://schemas.openxmlformats.org/officeDocument/2006/relationships" xmlns:m="http://schemas.openxmlformats.org/officeDocument/2006/math" xmlns:v="urn:schemas-microsoft-com:vml" xmlns:wp14="http://schemas.microsoft.com/office/word/2010/wordprocessingDrawing" xmlns:wp="http://schemas.openxmlformats.org/drawingml/2006/wordprocessingDrawing" xmlns:w10="urn:schemas-microsoft-com:office:word" xmlns:w="http://schemas.openxmlformats.org/wordprocessingml/2006/main" xmlns:w14="http://schemas.microsoft.com/office/word/2010/wordml" xmlns:w15="http://schemas.microsoft.com/office/word/2012/wordml" xmlns:w16cex="http://schemas.microsoft.com/office/word/2018/wordml/cex" xmlns:w16cid="http://schemas.microsoft.com/office/word/2016/wordml/cid" xmlns:w16="http://schemas.microsoft.com/office/word/2018/wordml" xmlns:w16sdtdh="http://schemas.microsoft.com/office/word/2020/wordml/sdtdatahash" xmlns:w16se="http://schemas.microsoft.com/office/word/2015/wordml/symex" xmlns:wpg="http://schemas.microsoft.com/office/word/2010/wordprocessingGroup" xmlns:wpi="http://schemas.microsoft.com/office/word/2010/wordprocessingInk" xmlns:wne="http://schemas.microsoft.com/office/word/2006/wordml" xmlns:wps="http://schemas.microsoft.com/office/word/2010/wordprocessingShape" mc:Ignorable="w14 w15 w16se w16cid w16 w16cex w16sdtdh wp14">
+  <w:p>
+    <w:pPr>
+      <w:pStyle w:val="Footer"/>
+    </w:pPr>
+  </w:p>
+</w:ftr>
+</file>
+
+<file path=word/footnotes.xml><?xml version="1.0" encoding="utf-8"?>
+<w:footnotes xmlns:wpc="http://schemas.microsoft.com/office/word/2010/wordprocessingCanvas" xmlns:cx="http://schemas.microsoft.com/office/drawing/2014/chartex" xmlns:cx1="http://schemas.microsoft.com/office/drawing/2015/9/8/chartex" xmlns:cx2="http://schemas.microsoft.com/office/drawing/2015/10/21/chartex" xmlns:cx3="http://schemas.microsoft.com/office/drawing/2016/5/9/chartex" xmlns:cx4="http://schemas.microsoft.com/office/drawing/2016/5/10/chartex" xmlns:cx5="http://schemas.microsoft.com/office/drawing/2016/5/11/chartex" xmlns:cx6="http://schemas.microsoft.com/office/drawing/2016/5/12/chartex" xmlns:cx7="http://schemas.microsoft.com/office/drawing/2016/5/13/chartex" xmlns:cx8="http://schemas.microsoft.com/office/drawing/2016/5/14/chartex" xmlns:mc="http://schemas.openxmlformats.org/markup-compatibility/2006" xmlns:aink="http://schemas.microsoft.com/office/drawing/2016/ink" xmlns:am3d="http://schemas.microsoft.com/office/drawing/2017/model3d" xmlns:o="urn:schemas-microsoft-com:office:office" xmlns:oel="http://schemas.microsoft.com/office/2019/extlst" xmlns:r="http://schemas.openxmlformats.org/officeDocument/2006/relationships" xmlns:m="http://schemas.openxmlformats.org/officeDocument/2006/math" xmlns:v="urn:schemas-microsoft-com:vml" xmlns:wp14="http://schemas.microsoft.com/office/word/2010/wordprocessingDrawing" xmlns:wp="http://schemas.openxmlformats.org/drawingml/2006/wordprocessingDrawing" xmlns:w10="urn:schemas-microsoft-com:office:word" xmlns:w="http://schemas.openxmlformats.org/wordprocessingml/2006/main" xmlns:w14="http://schemas.microsoft.com/office/word/2010/wordml" xmlns:w15="http://schemas.microsoft.com/office/word/2012/wordml" xmlns:w16cex="http://schemas.microsoft.com/office/word/2018/wordml/cex" xmlns:w16cid="http://schemas.microsoft.com/office/word/2016/wordml/cid" xmlns:w16="http://schemas.microsoft.com/office/word/2018/wordml" xmlns:w16sdtdh="http://schemas.microsoft.com/office/word/2020/wordml/sdtdatahash" xmlns:w16se="http://schemas.microsoft.com/office/word/2015/wordml/symex" xmlns:wpg="http://schemas.microsoft.com/office/word/2010/wordprocessingGroup" xmlns:wpi="http://schemas.microsoft.com/office/word/2010/wordprocessingInk" xmlns:wne="http://schemas.microsoft.com/office/word/2006/wordml" xmlns:wps="http://schemas.microsoft.com/office/word/2010/wordprocessingShape" mc:Ignorable="w14 w15 w16se w16cid w16 w16cex w16sdtdh wp14">
+  <w:footnote w:type="separator" w:id="-1">
+    <w:p>
+      <w:pPr>
+        <w:spacing w:after="0" w:line="240" w:lineRule="auto"/>
+      </w:pPr>
+      <w:r>
+        <w:separator/>
+      </w:r>
+    </w:p>
+  </w:footnote>
+  <w:footnote w:type="continuationSeparator" w:id="0">
+    <w:p>
+      <w:pPr>
+        <w:spacing w:after="0" w:line="240" w:lineRule="auto"/>
+      </w:pPr>
+      <w:r>
+        <w:continuationSeparator/>
+      </w:r>
+    </w:p>
+  </w:footnote>
+</w:footnotes>
+</file>
+
+<file path=word/header1.xml><?xml version="1.0" encoding="utf-8"?>
+<w:hdr xmlns:wpc="http://schemas.microsoft.com/office/word/2010/wordprocessingCanvas" xmlns:cx="http://schemas.microsoft.com/office/drawing/2014/chartex" xmlns:cx1="http://schemas.microsoft.com/office/drawing/2015/9/8/chartex" xmlns:cx2="http://schemas.microsoft.com/office/drawing/2015/10/21/chartex" xmlns:cx3="http://schemas.microsoft.com/office/drawing/2016/5/9/chartex" xmlns:cx4="http://schemas.microsoft.com/office/drawing/2016/5/10/chartex" xmlns:cx5="http://schemas.microsoft.com/office/drawing/2016/5/11/chartex" xmlns:cx6="http://schemas.microsoft.com/office/drawing/2016/5/12/chartex" xmlns:cx7="http://schemas.microsoft.com/office/drawing/2016/5/13/chartex" xmlns:cx8="http://schemas.microsoft.com/office/drawing/2016/5/14/chartex" xmlns:mc="http://schemas.openxmlformats.org/markup-compatibility/2006" xmlns:aink="http://schemas.microsoft.com/office/drawing/2016/ink" xmlns:am3d="http://schemas.microsoft.com/office/drawing/2017/model3d" xmlns:o="urn:schemas-microsoft-com:office:office" xmlns:oel="http://schemas.microsoft.com/office/2019/extlst" xmlns:r="http://schemas.openxmlformats.org/officeDocument/2006/relationships" xmlns:m="http://schemas.openxmlformats.org/officeDocument/2006/math" xmlns:v="urn:schemas-microsoft-com:vml" xmlns:wp14="http://schemas.microsoft.com/office/word/2010/wordprocessingDrawing" xmlns:wp="http://schemas.openxmlformats.org/drawingml/2006/wordprocessingDrawing" xmlns:w10="urn:schemas-microsoft-com:office:word" xmlns:w="http://schemas.openxmlformats.org/wordprocessingml/2006/main" xmlns:w14="http://schemas.microsoft.com/office/word/2010/wordml" xmlns:w15="http://schemas.microsoft.com/office/word/2012/wordml" xmlns:w16cex="http://schemas.microsoft.com/office/word/2018/wordml/cex" xmlns:w16cid="http://schemas.microsoft.com/office/word/2016/wordml/cid" xmlns:w16="http://schemas.microsoft.com/office/word/2018/wordml" xmlns:w16sdtdh="http://schemas.microsoft.com/office/word/2020/wordml/sdtdatahash" xmlns:w16se="http://schemas.microsoft.com/office/word/2015/wordml/symex" xmlns:wpg="http://schemas.microsoft.com/office/word/2010/wordprocessingGroup" xmlns:wpi="http://schemas.microsoft.com/office/word/2010/wordprocessingInk" xmlns:wne="http://schemas.microsoft.com/office/word/2006/wordml" xmlns:wps="http://schemas.microsoft.com/office/word/2010/wordprocessingShape" mc:Ignorable="w14 w15 w16se w16cid w16 w16cex w16sdtdh wp14">
+  <w:p>
+    <w:pPr>
+      <w:pStyle w:val="Header"/>
+    </w:pPr>
+  </w:p>
+</w:hdr>
+</file>
+
+<file path=word/header2.xml><?xml version="1.0" encoding="utf-8"?>
+<w:hdr xmlns:wpc="http://schemas.microsoft.com/office/word/2010/wordprocessingCanvas" xmlns:cx="http://schemas.microsoft.com/office/drawing/2014/chartex" xmlns:cx1="http://schemas.microsoft.com/office/drawing/2015/9/8/chartex" xmlns:cx2="http://schemas.microsoft.com/office/drawing/2015/10/21/chartex" xmlns:cx3="http://schemas.microsoft.com/office/drawing/2016/5/9/chartex" xmlns:cx4="http://schemas.microsoft.com/office/drawing/2016/5/10/chartex" xmlns:cx5="http://schemas.microsoft.com/office/drawing/2016/5/11/chartex" xmlns:cx6="http://schemas.microsoft.com/office/drawing/2016/5/12/chartex" xmlns:cx7="http://schemas.microsoft.com/office/drawing/2016/5/13/chartex" xmlns:cx8="http://schemas.microsoft.com/office/drawing/2016/5/14/chartex" xmlns:mc="http://schemas.openxmlformats.org/markup-compatibility/2006" xmlns:aink="http://schemas.microsoft.com/office/drawing/2016/ink" xmlns:am3d="http://schemas.microsoft.com/office/drawing/2017/model3d" xmlns:o="urn:schemas-microsoft-com:office:office" xmlns:oel="http://schemas.microsoft.com/office/2019/extlst" xmlns:r="http://schemas.openxmlformats.org/officeDocument/2006/relationships" xmlns:m="http://schemas.openxmlformats.org/officeDocument/2006/math" xmlns:v="urn:schemas-microsoft-com:vml" xmlns:wp14="http://schemas.microsoft.com/office/word/2010/wordprocessingDrawing" xmlns:wp="http://schemas.openxmlformats.org/drawingml/2006/wordprocessingDrawing" xmlns:w10="urn:schemas-microsoft-com:office:word" xmlns:w="http://schemas.openxmlformats.org/wordprocessingml/2006/main" xmlns:w14="http://schemas.microsoft.com/office/word/2010/wordml" xmlns:w15="http://schemas.microsoft.com/office/word/2012/wordml" xmlns:w16cex="http://schemas.microsoft.com/office/word/2018/wordml/cex" xmlns:w16cid="http://schemas.microsoft.com/office/word/2016/wordml/cid" xmlns:w16="http://schemas.microsoft.com/office/word/2018/wordml" xmlns:w16sdtdh="http://schemas.microsoft.com/office/word/2020/wordml/sdtdatahash" xmlns:w16se="http://schemas.microsoft.com/office/word/2015/wordml/symex" xmlns:wpg="http://schemas.microsoft.com/office/word/2010/wordprocessingGroup" xmlns:wpi="http://schemas.microsoft.com/office/word/2010/wordprocessingInk" xmlns:wne="http://schemas.microsoft.com/office/word/2006/wordml" xmlns:wps="http://schemas.microsoft.com/office/word/2010/wordprocessingShape" mc:Ignorable="w14 w15 w16se w16cid w16 w16cex w16sdtdh wp14">
+  <w:p>
+    <w:pPr>
+      <w:pStyle w:val="Header"/>
+    </w:pPr>
+    <w:r>
+      <w:t>Stefan Fuller</w:t>
+    </w:r>
+  </w:p>
+  <w:p>
+    <w:pPr>
+      <w:pStyle w:val="Header"/>
+    </w:pPr>
+    <w:r>
+      <w:t>CS 421</w:t>
+    </w:r>
+  </w:p>
+  <w:p>
+    <w:pPr>
+      <w:pStyle w:val="Header"/>
+    </w:pPr>
+    <w:r>
+      <w:t>2022.1.22</w:t>
+    </w:r>
+  </w:p>
+</w:hdr>
+</file>
+
+<file path=word/header3.xml><?xml version="1.0" encoding="utf-8"?>
+<w:hdr xmlns:wpc="http://schemas.microsoft.com/office/word/2010/wordprocessingCanvas" xmlns:cx="http://schemas.microsoft.com/office/drawing/2014/chartex" xmlns:cx1="http://schemas.microsoft.com/office/drawing/2015/9/8/chartex" xmlns:cx2="http://schemas.microsoft.com/office/drawing/2015/10/21/chartex" xmlns:cx3="http://schemas.microsoft.com/office/drawing/2016/5/9/chartex" xmlns:cx4="http://schemas.microsoft.com/office/drawing/2016/5/10/chartex" xmlns:cx5="http://schemas.microsoft.com/office/drawing/2016/5/11/chartex" xmlns:cx6="http://schemas.microsoft.com/office/drawing/2016/5/12/chartex" xmlns:cx7="http://schemas.microsoft.com/office/drawing/2016/5/13/chartex" xmlns:cx8="http://schemas.microsoft.com/office/drawing/2016/5/14/chartex" xmlns:mc="http://schemas.openxmlformats.org/markup-compatibility/2006" xmlns:aink="http://schemas.microsoft.com/office/drawing/2016/ink" xmlns:am3d="http://schemas.microsoft.com/office/drawing/2017/model3d" xmlns:o="urn:schemas-microsoft-com:office:office" xmlns:oel="http://schemas.microsoft.com/office/2019/extlst" xmlns:r="http://schemas.openxmlformats.org/officeDocument/2006/relationships" xmlns:m="http://schemas.openxmlformats.org/officeDocument/2006/math" xmlns:v="urn:schemas-microsoft-com:vml" xmlns:wp14="http://schemas.microsoft.com/office/word/2010/wordprocessingDrawing" xmlns:wp="http://schemas.openxmlformats.org/drawingml/2006/wordprocessingDrawing" xmlns:w10="urn:schemas-microsoft-com:office:word" xmlns:w="http://schemas.openxmlformats.org/wordprocessingml/2006/main" xmlns:w14="http://schemas.microsoft.com/office/word/2010/wordml" xmlns:w15="http://schemas.microsoft.com/office/word/2012/wordml" xmlns:w16cex="http://schemas.microsoft.com/office/word/2018/wordml/cex" xmlns:w16cid="http://schemas.microsoft.com/office/word/2016/wordml/cid" xmlns:w16="http://schemas.microsoft.com/office/word/2018/wordml" xmlns:w16sdtdh="http://schemas.microsoft.com/office/word/2020/wordml/sdtdatahash" xmlns:w16se="http://schemas.microsoft.com/office/word/2015/wordml/symex" xmlns:wpg="http://schemas.microsoft.com/office/word/2010/wordprocessingGroup" xmlns:wpi="http://schemas.microsoft.com/office/word/2010/wordprocessingInk" xmlns:wne="http://schemas.microsoft.com/office/word/2006/wordml" xmlns:wps="http://schemas.microsoft.com/office/word/2010/wordprocessingShape" mc:Ignorable="w14 w15 w16se w16cid w16 w16cex w16sdtdh wp14">
+  <w:p>
+    <w:pPr>
+      <w:pStyle w:val="Header"/>
+    </w:pPr>
+  </w:p>
+</w:hdr>
 </file>
 
 <file path=word/numbering.xml><?xml version="1.0" encoding="utf-8"?>
@@ -911,6 +1102,50 @@
       <w:contextualSpacing/>
     </w:pPr>
   </w:style>
+  <w:style w:type="paragraph" w:styleId="Header">
+    <w:name w:val="header"/>
+    <w:basedOn w:val="Normal"/>
+    <w:link w:val="HeaderChar"/>
+    <w:uiPriority w:val="99"/>
+    <w:unhideWhenUsed/>
+    <w:rsid w:val="00305B0B"/>
+    <w:pPr>
+      <w:tabs>
+        <w:tab w:val="center" w:pos="4680"/>
+        <w:tab w:val="right" w:pos="9360"/>
+      </w:tabs>
+      <w:spacing w:after="0" w:line="240" w:lineRule="auto"/>
+    </w:pPr>
+  </w:style>
+  <w:style w:type="character" w:customStyle="1" w:styleId="HeaderChar">
+    <w:name w:val="Header Char"/>
+    <w:basedOn w:val="DefaultParagraphFont"/>
+    <w:link w:val="Header"/>
+    <w:uiPriority w:val="99"/>
+    <w:rsid w:val="00305B0B"/>
+  </w:style>
+  <w:style w:type="paragraph" w:styleId="Footer">
+    <w:name w:val="footer"/>
+    <w:basedOn w:val="Normal"/>
+    <w:link w:val="FooterChar"/>
+    <w:uiPriority w:val="99"/>
+    <w:unhideWhenUsed/>
+    <w:rsid w:val="00305B0B"/>
+    <w:pPr>
+      <w:tabs>
+        <w:tab w:val="center" w:pos="4680"/>
+        <w:tab w:val="right" w:pos="9360"/>
+      </w:tabs>
+      <w:spacing w:after="0" w:line="240" w:lineRule="auto"/>
+    </w:pPr>
+  </w:style>
+  <w:style w:type="character" w:customStyle="1" w:styleId="FooterChar">
+    <w:name w:val="Footer Char"/>
+    <w:basedOn w:val="DefaultParagraphFont"/>
+    <w:link w:val="Footer"/>
+    <w:uiPriority w:val="99"/>
+    <w:rsid w:val="00305B0B"/>
+  </w:style>
 </w:styles>
 </file>
 

</xml_diff>